<commit_message>
Change Number - Laba8 - Sequence Diagram
</commit_message>
<xml_diff>
--- a/Lab8/Lab_8_Діаграма послідовності.docx
+++ b/Lab8/Lab_8_Діаграма послідовності.docx
@@ -177,7 +177,14 @@
           <w:sz w:val="36"/>
           <w:szCs w:val="44"/>
         </w:rPr>
-        <w:t>Лабораторна робота №2</w:t>
+        <w:t>Лабораторна робота</w:t>
+      </w:r>
+      <w:r>
+        <w:rPr>
+          <w:sz w:val="36"/>
+          <w:szCs w:val="44"/>
+        </w:rPr>
+        <w:t xml:space="preserve"> №8</w:t>
       </w:r>
     </w:p>
     <w:p>
@@ -885,6 +892,10 @@
     </w:p>
     <w:p>
       <w:r>
+        <w:rPr>
+          <w:noProof/>
+          <w:lang w:eastAsia="uk-UA"/>
+        </w:rPr>
         <w:lastRenderedPageBreak/>
         <w:drawing>
           <wp:inline distT="0" distB="0" distL="0" distR="0" wp14:anchorId="212CD078" wp14:editId="4F465027">
@@ -957,6 +968,8 @@
       <w:r>
         <w:rPr>
           <w:b/>
+          <w:noProof/>
+          <w:lang w:eastAsia="uk-UA"/>
         </w:rPr>
         <w:lastRenderedPageBreak/>
         <w:drawing>
@@ -1004,11 +1017,11 @@
           <w:lang w:val="en-US"/>
         </w:rPr>
       </w:pPr>
-      <w:bookmarkStart w:id="0" w:name="_GoBack"/>
-      <w:bookmarkEnd w:id="0"/>
       <w:r>
         <w:rPr>
           <w:b/>
+          <w:noProof/>
+          <w:lang w:eastAsia="uk-UA"/>
         </w:rPr>
         <w:lastRenderedPageBreak/>
         <w:drawing>
@@ -1074,27 +1087,8 @@
         </w:rPr>
         <w:br w:type="textWrapping" w:clear="all"/>
       </w:r>
-    </w:p>
-    <w:p>
-      <w:pPr>
-        <w:rPr>
-          <w:b/>
-        </w:rPr>
-      </w:pPr>
-      <w:r>
-        <w:rPr>
-          <w:b/>
-        </w:rPr>
-        <w:br w:type="page"/>
-      </w:r>
-    </w:p>
-    <w:p>
-      <w:pPr>
-        <w:jc w:val="both"/>
-        <w:rPr>
-          <w:i/>
-        </w:rPr>
-      </w:pPr>
+      <w:bookmarkStart w:id="0" w:name="_GoBack"/>
+      <w:bookmarkEnd w:id="0"/>
       <w:r>
         <w:rPr>
           <w:b/>
@@ -2495,6 +2489,7 @@
   <w:style w:type="character" w:default="1" w:styleId="a0">
     <w:name w:val="Default Paragraph Font"/>
     <w:uiPriority w:val="1"/>
+    <w:semiHidden/>
     <w:unhideWhenUsed/>
   </w:style>
   <w:style w:type="table" w:default="1" w:styleId="a1">

</xml_diff>